<commit_message>
finished raindrops v1 score
</commit_message>
<xml_diff>
--- a/Music Composition Scores/raindrops/Raindrops Text.docx
+++ b/Music Composition Scores/raindrops/Raindrops Text.docx
@@ -511,71 +511,35 @@
           <w:sz w:val="22"/>
           <w:szCs w:val="22"/>
         </w:rPr>
-        <w:t xml:space="preserve"> be able to watch anything for a while. The storm must have knocked something out in town. At least the power was still on for now. The rain was still coming down as a dull roar on the </w:t>
-      </w:r>
-      <w:proofErr w:type="gramStart"/>
-      <w:r>
-        <w:rPr>
-          <w:rFonts w:ascii="Futura PT Medium" w:hAnsi="Futura PT Medium"/>
-          <w:sz w:val="22"/>
-          <w:szCs w:val="22"/>
-        </w:rPr>
-        <w:t>roof;</w:t>
-      </w:r>
-      <w:proofErr w:type="gramEnd"/>
-      <w:r>
-        <w:rPr>
-          <w:rFonts w:ascii="Futura PT Medium" w:hAnsi="Futura PT Medium"/>
-          <w:sz w:val="22"/>
-          <w:szCs w:val="22"/>
-        </w:rPr>
-        <w:t xml:space="preserve"> blending with the static from the television. </w:t>
-      </w:r>
-    </w:p>
-    <w:p>
-      <w:pPr>
-        <w:ind w:firstLine="720"/>
-        <w:rPr>
-          <w:rFonts w:ascii="Futura PT Medium" w:hAnsi="Futura PT Medium"/>
-          <w:sz w:val="22"/>
-          <w:szCs w:val="22"/>
-        </w:rPr>
-      </w:pPr>
-    </w:p>
-    <w:p>
-      <w:pPr>
-        <w:ind w:firstLine="720"/>
-        <w:rPr>
-          <w:rFonts w:ascii="Futura PT Medium" w:hAnsi="Futura PT Medium"/>
-          <w:sz w:val="22"/>
-          <w:szCs w:val="22"/>
-        </w:rPr>
-      </w:pPr>
-      <w:r>
-        <w:rPr>
-          <w:rFonts w:ascii="Futura PT Medium" w:hAnsi="Futura PT Medium"/>
-          <w:sz w:val="22"/>
-          <w:szCs w:val="22"/>
-        </w:rPr>
-        <w:t xml:space="preserve">Looking at the clock on the wall I realized it was suddenly 8pm! I decided to make some chamomile tea and go to bed after. I </w:t>
-      </w:r>
-      <w:proofErr w:type="gramStart"/>
-      <w:r>
-        <w:rPr>
-          <w:rFonts w:ascii="Futura PT Medium" w:hAnsi="Futura PT Medium"/>
-          <w:sz w:val="22"/>
-          <w:szCs w:val="22"/>
-        </w:rPr>
-        <w:t>couldn’t</w:t>
-      </w:r>
-      <w:proofErr w:type="gramEnd"/>
-      <w:r>
-        <w:rPr>
-          <w:rFonts w:ascii="Futura PT Medium" w:hAnsi="Futura PT Medium"/>
-          <w:sz w:val="22"/>
-          <w:szCs w:val="22"/>
-        </w:rPr>
-        <w:t xml:space="preserve"> enjoy the weekend off if I kept falling asleep and sleeping in my bed was much better on my back than the recliner. My phone should have enough battery to use the light to read a little more until I doze off again. I stumbled back into the kitchen, still half asleep and began boiling some water.</w:t>
+        <w:t xml:space="preserve"> be able to watch anything for a while. The storm must have knocked something out in town. At least the power was still on for now. The rain was still coming down as a dull roar on the roof; blending with the static from the television. </w:t>
+      </w:r>
+    </w:p>
+    <w:p>
+      <w:pPr>
+        <w:ind w:firstLine="720"/>
+        <w:rPr>
+          <w:rFonts w:ascii="Futura PT Medium" w:hAnsi="Futura PT Medium"/>
+          <w:sz w:val="22"/>
+          <w:szCs w:val="22"/>
+        </w:rPr>
+      </w:pPr>
+    </w:p>
+    <w:p>
+      <w:pPr>
+        <w:ind w:firstLine="720"/>
+        <w:rPr>
+          <w:rFonts w:ascii="Futura PT Medium" w:hAnsi="Futura PT Medium"/>
+          <w:sz w:val="22"/>
+          <w:szCs w:val="22"/>
+        </w:rPr>
+      </w:pPr>
+      <w:r>
+        <w:rPr>
+          <w:rFonts w:ascii="Futura PT Medium" w:hAnsi="Futura PT Medium"/>
+          <w:sz w:val="22"/>
+          <w:szCs w:val="22"/>
+        </w:rPr>
+        <w:t>Looking at the clock on the wall I realized it was suddenly 8pm! I decided to make some chamomile tea and go to bed after. I couldn’t enjoy the weekend off if I kept falling asleep and sleeping in my bed was much better on my back than the recliner. My phone should have enough battery to use the light to read a little more until I doze off again. I stumbled back into the kitchen, still half asleep and began boiling some water.</w:t>
       </w:r>
     </w:p>
     <w:p>
@@ -620,25 +584,7 @@
           <w:sz w:val="22"/>
           <w:szCs w:val="22"/>
         </w:rPr>
-        <w:t xml:space="preserve"> since; I had been out for several hours at this point. I shivered a little and drew the curtains shut as the kettle began to boil. Crash! I </w:t>
-      </w:r>
-      <w:proofErr w:type="gramStart"/>
-      <w:r>
-        <w:rPr>
-          <w:rFonts w:ascii="Futura PT Medium" w:hAnsi="Futura PT Medium"/>
-          <w:sz w:val="22"/>
-          <w:szCs w:val="22"/>
-        </w:rPr>
-        <w:t>didn’t</w:t>
-      </w:r>
-      <w:proofErr w:type="gramEnd"/>
-      <w:r>
-        <w:rPr>
-          <w:rFonts w:ascii="Futura PT Medium" w:hAnsi="Futura PT Medium"/>
-          <w:sz w:val="22"/>
-          <w:szCs w:val="22"/>
-        </w:rPr>
-        <w:t xml:space="preserve"> see the lightning, but the thunderclap sounded as if it was right above the house. A few minutes later I returned to the living room, steaming mug in hand. </w:t>
+        <w:t xml:space="preserve"> since; I had been out for several hours at this point. I shivered a little and drew the curtains shut as the kettle began to boil. Crash! I didn’t see the lightning, but the thunderclap sounded as if it was right above the house. A few minutes later I returned to the living room, steaming mug in hand. </w:t>
       </w:r>
     </w:p>
     <w:p>
@@ -1965,25 +1911,23 @@
           <w:sz w:val="22"/>
           <w:szCs w:val="22"/>
         </w:rPr>
-        <w:t xml:space="preserve">, they were just gone. At the end of my backyard the world seemed to just vanish. I </w:t>
-      </w:r>
-      <w:proofErr w:type="gramStart"/>
-      <w:r>
-        <w:rPr>
-          <w:rFonts w:ascii="Futura PT Medium" w:hAnsi="Futura PT Medium"/>
-          <w:sz w:val="22"/>
-          <w:szCs w:val="22"/>
-        </w:rPr>
-        <w:t>couldn’t</w:t>
-      </w:r>
-      <w:proofErr w:type="gramEnd"/>
-      <w:r>
-        <w:rPr>
-          <w:rFonts w:ascii="Futura PT Medium" w:hAnsi="Futura PT Medium"/>
-          <w:sz w:val="22"/>
-          <w:szCs w:val="22"/>
-        </w:rPr>
-        <w:t xml:space="preserve"> tell if it was simply too dak to see that far or if my house had been teleported to some other dimension that was pitch black and full of nothing but swirling storm clouds, thunder, and rain. I suppose in the end it </w:t>
+        <w:t>, they were just gone. At the end of my backyard the world seemed to just vanish. I couldn’t tell if it was simply too da</w:t>
+      </w:r>
+      <w:r>
+        <w:rPr>
+          <w:rFonts w:ascii="Futura PT Medium" w:hAnsi="Futura PT Medium"/>
+          <w:sz w:val="22"/>
+          <w:szCs w:val="22"/>
+        </w:rPr>
+        <w:t>r</w:t>
+      </w:r>
+      <w:r>
+        <w:rPr>
+          <w:rFonts w:ascii="Futura PT Medium" w:hAnsi="Futura PT Medium"/>
+          <w:sz w:val="22"/>
+          <w:szCs w:val="22"/>
+        </w:rPr>
+        <w:t xml:space="preserve">k to see that far or if my house had been teleported to some other dimension that was pitch black and full of nothing but swirling storm clouds, thunder, and rain. I suppose in the end it </w:t>
       </w:r>
       <w:proofErr w:type="gramStart"/>
       <w:r>

</xml_diff>